<commit_message>
Removed #9, not a defect
</commit_message>
<xml_diff>
--- a/Test Documentation/Defects Report- Autobots.docx
+++ b/Test Documentation/Defects Report- Autobots.docx
@@ -71,26 +71,6 @@
           <w:lang w:val="en-US"/>
         </w:rPr>
         <w:t>When logged into the homepage as user2, I can only see celestial objects added by user 2.  User1 and User2 have different privileges not stated in the software requirements.</w:t>
-      </w:r>
-    </w:p>
-    <w:p>
-      <w:pPr>
-        <w:pStyle w:val="TextBody"/>
-        <w:rPr>
-          <w:lang w:val="en-US"/>
-        </w:rPr>
-      </w:pPr>
-      <w:r>
-        <w:rPr>
-          <w:lang w:val="en-US"/>
-        </w:rPr>
-        <w:t xml:space="preserve">9. </w:t>
-      </w:r>
-      <w:r>
-        <w:rPr>
-          <w:lang w:val="en-US"/>
-        </w:rPr>
-        <w:t>When signed in as user1 and attempted to delete a planet created by user two. The expected alert was “Invalid planet name” however a “Invalid moon name” was returned</w:t>
       </w:r>
     </w:p>
     <w:p>

</xml_diff>